<commit_message>
Signed-off-by: pw971959756 <pengwei940613@163.com> daily rountine
</commit_message>
<xml_diff>
--- a/资料库/JAVA/java项目打包发布/maven/InterljiIdea项目打包/Intellij IDEA社区版打包Maven项目成war包.docx
+++ b/资料库/JAVA/java项目打包发布/maven/InterljiIdea项目打包/Intellij IDEA社区版打包Maven项目成war包.docx
@@ -34,6 +34,16 @@
         <w:pStyle w:val="2"/>
         <w:spacing w:before="192" w:beforeAutospacing="0" w:after="192" w:afterAutospacing="0"/>
         <w:rPr>
+          <w:rFonts w:ascii="inherit" w:hAnsi="inherit" w:hint="eastAsia"/>
+          <w:b w:val="0"/>
+          <w:bCs w:val="0"/>
+          <w:color w:val="3F3F3F"/>
+          <w:sz w:val="49"/>
+          <w:szCs w:val="49"/>
+        </w:rPr>
+      </w:pPr>
+      <w:r>
+        <w:rPr>
           <w:rFonts w:ascii="inherit" w:hAnsi="inherit"/>
           <w:b w:val="0"/>
           <w:bCs w:val="0"/>
@@ -41,7 +51,197 @@
           <w:sz w:val="49"/>
           <w:szCs w:val="49"/>
         </w:rPr>
-      </w:pPr>
+        <w:t>需求分析</w:t>
+      </w:r>
+    </w:p>
+    <w:p>
+      <w:pPr>
+        <w:pStyle w:val="a4"/>
+        <w:spacing w:before="0" w:beforeAutospacing="0" w:after="264" w:afterAutospacing="0"/>
+        <w:rPr>
+          <w:rFonts w:ascii="微软雅黑" w:hAnsi="微软雅黑" w:hint="eastAsia"/>
+          <w:color w:val="3F3F3F"/>
+          <w:sz w:val="23"/>
+          <w:szCs w:val="23"/>
+        </w:rPr>
+      </w:pPr>
+      <w:r>
+        <w:rPr>
+          <w:rFonts w:ascii="微软雅黑" w:hAnsi="微软雅黑"/>
+          <w:color w:val="3F3F3F"/>
+          <w:sz w:val="23"/>
+          <w:szCs w:val="23"/>
+        </w:rPr>
+        <w:t>我们利用</w:t>
+      </w:r>
+      <w:r>
+        <w:rPr>
+          <w:rFonts w:ascii="微软雅黑" w:hAnsi="微软雅黑"/>
+          <w:color w:val="3F3F3F"/>
+          <w:sz w:val="23"/>
+          <w:szCs w:val="23"/>
+        </w:rPr>
+        <w:t xml:space="preserve"> </w:t>
+      </w:r>
+      <w:proofErr w:type="spellStart"/>
+      <w:r>
+        <w:rPr>
+          <w:rFonts w:ascii="微软雅黑" w:hAnsi="微软雅黑"/>
+          <w:color w:val="3F3F3F"/>
+          <w:sz w:val="23"/>
+          <w:szCs w:val="23"/>
+        </w:rPr>
+        <w:t>Intellij</w:t>
+      </w:r>
+      <w:proofErr w:type="spellEnd"/>
+      <w:r>
+        <w:rPr>
+          <w:rFonts w:ascii="微软雅黑" w:hAnsi="微软雅黑"/>
+          <w:color w:val="3F3F3F"/>
+          <w:sz w:val="23"/>
+          <w:szCs w:val="23"/>
+        </w:rPr>
+        <w:t xml:space="preserve"> idea</w:t>
+      </w:r>
+      <w:r>
+        <w:rPr>
+          <w:rFonts w:ascii="微软雅黑" w:hAnsi="微软雅黑"/>
+          <w:color w:val="3F3F3F"/>
+          <w:sz w:val="23"/>
+          <w:szCs w:val="23"/>
+        </w:rPr>
+        <w:t>社区版</w:t>
+      </w:r>
+      <w:r>
+        <w:rPr>
+          <w:rFonts w:ascii="微软雅黑" w:hAnsi="微软雅黑"/>
+          <w:color w:val="3F3F3F"/>
+          <w:sz w:val="23"/>
+          <w:szCs w:val="23"/>
+        </w:rPr>
+        <w:t>IDE</w:t>
+      </w:r>
+      <w:r>
+        <w:rPr>
+          <w:rFonts w:ascii="微软雅黑" w:hAnsi="微软雅黑"/>
+          <w:color w:val="3F3F3F"/>
+          <w:sz w:val="23"/>
+          <w:szCs w:val="23"/>
+        </w:rPr>
+        <w:t>开发了一个</w:t>
+      </w:r>
+      <w:r>
+        <w:rPr>
+          <w:rFonts w:ascii="微软雅黑" w:hAnsi="微软雅黑"/>
+          <w:color w:val="3F3F3F"/>
+          <w:sz w:val="23"/>
+          <w:szCs w:val="23"/>
+        </w:rPr>
+        <w:t>maven</w:t>
+      </w:r>
+      <w:r>
+        <w:rPr>
+          <w:rFonts w:ascii="微软雅黑" w:hAnsi="微软雅黑"/>
+          <w:color w:val="3F3F3F"/>
+          <w:sz w:val="23"/>
+          <w:szCs w:val="23"/>
+        </w:rPr>
+        <w:t>的</w:t>
+      </w:r>
+      <w:proofErr w:type="spellStart"/>
+      <w:r>
+        <w:rPr>
+          <w:rFonts w:ascii="微软雅黑" w:hAnsi="微软雅黑"/>
+          <w:color w:val="3F3F3F"/>
+          <w:sz w:val="23"/>
+          <w:szCs w:val="23"/>
+        </w:rPr>
+        <w:t>springMVC</w:t>
+      </w:r>
+      <w:proofErr w:type="spellEnd"/>
+      <w:r>
+        <w:rPr>
+          <w:rFonts w:ascii="微软雅黑" w:hAnsi="微软雅黑"/>
+          <w:color w:val="3F3F3F"/>
+          <w:sz w:val="23"/>
+          <w:szCs w:val="23"/>
+        </w:rPr>
+        <w:t>小项目，这时我们想将这个项目部署到</w:t>
+      </w:r>
+      <w:r>
+        <w:rPr>
+          <w:rFonts w:ascii="微软雅黑" w:hAnsi="微软雅黑"/>
+          <w:color w:val="3F3F3F"/>
+          <w:sz w:val="23"/>
+          <w:szCs w:val="23"/>
+        </w:rPr>
+        <w:t>tomcat</w:t>
+      </w:r>
+      <w:r>
+        <w:rPr>
+          <w:rFonts w:ascii="微软雅黑" w:hAnsi="微软雅黑"/>
+          <w:color w:val="3F3F3F"/>
+          <w:sz w:val="23"/>
+          <w:szCs w:val="23"/>
+        </w:rPr>
+        <w:t>上，从计算机本地查看网站效果（输入</w:t>
+      </w:r>
+      <w:r>
+        <w:rPr>
+          <w:rFonts w:ascii="微软雅黑" w:hAnsi="微软雅黑"/>
+          <w:color w:val="3F3F3F"/>
+          <w:sz w:val="23"/>
+          <w:szCs w:val="23"/>
+        </w:rPr>
+        <w:t xml:space="preserve">localhost:8080/app </w:t>
+      </w:r>
+      <w:r>
+        <w:rPr>
+          <w:rFonts w:ascii="微软雅黑" w:hAnsi="微软雅黑"/>
+          <w:color w:val="3F3F3F"/>
+          <w:sz w:val="23"/>
+          <w:szCs w:val="23"/>
+        </w:rPr>
+        <w:t>类似路径）。</w:t>
+      </w:r>
+    </w:p>
+    <w:p>
+      <w:pPr>
+        <w:spacing w:before="480" w:after="480"/>
+        <w:rPr>
+          <w:rFonts w:ascii="微软雅黑" w:hAnsi="微软雅黑" w:hint="eastAsia"/>
+          <w:color w:val="3F3F3F"/>
+          <w:sz w:val="23"/>
+          <w:szCs w:val="23"/>
+        </w:rPr>
+      </w:pPr>
+      <w:r>
+        <w:rPr>
+          <w:rFonts w:ascii="微软雅黑" w:hAnsi="微软雅黑"/>
+          <w:color w:val="3F3F3F"/>
+          <w:sz w:val="23"/>
+          <w:szCs w:val="23"/>
+        </w:rPr>
+        <w:pict>
+          <v:rect id="_x0000_i1025" style="width:0;height:0" o:hralign="center" o:hrstd="t" o:hr="t" fillcolor="#a0a0a0" stroked="f"/>
+        </w:pict>
+      </w:r>
+    </w:p>
+    <w:p>
+      <w:pPr>
+        <w:pStyle w:val="2"/>
+        <w:spacing w:before="0" w:beforeAutospacing="0" w:after="0" w:afterAutospacing="0"/>
+        <w:rPr>
+          <w:rFonts w:ascii="inherit" w:hAnsi="inherit" w:hint="eastAsia"/>
+          <w:b w:val="0"/>
+          <w:bCs w:val="0"/>
+          <w:color w:val="3F3F3F"/>
+          <w:sz w:val="49"/>
+          <w:szCs w:val="49"/>
+        </w:rPr>
+      </w:pPr>
+      <w:bookmarkStart w:id="0" w:name="t1"/>
+      <w:bookmarkEnd w:id="0"/>
       <w:r>
         <w:rPr>
           <w:rFonts w:ascii="inherit" w:hAnsi="inherit"/>
@@ -51,186 +251,9 @@
           <w:sz w:val="49"/>
           <w:szCs w:val="49"/>
         </w:rPr>
-        <w:t>需求分析</w:t>
-      </w:r>
-    </w:p>
-    <w:p>
-      <w:pPr>
-        <w:pStyle w:val="a4"/>
-        <w:spacing w:before="0" w:beforeAutospacing="0" w:after="264" w:afterAutospacing="0"/>
-        <w:rPr>
-          <w:rFonts w:ascii="microsoft yahei" w:hAnsi="microsoft yahei"/>
-          <w:color w:val="3F3F3F"/>
-          <w:sz w:val="23"/>
-          <w:szCs w:val="23"/>
-        </w:rPr>
-      </w:pPr>
-      <w:r>
-        <w:rPr>
-          <w:rFonts w:ascii="microsoft yahei" w:hAnsi="microsoft yahei"/>
-          <w:color w:val="3F3F3F"/>
-          <w:sz w:val="23"/>
-          <w:szCs w:val="23"/>
-        </w:rPr>
-        <w:t>我们利用</w:t>
-      </w:r>
-      <w:r>
-        <w:rPr>
-          <w:rFonts w:ascii="microsoft yahei" w:hAnsi="microsoft yahei"/>
-          <w:color w:val="3F3F3F"/>
-          <w:sz w:val="23"/>
-          <w:szCs w:val="23"/>
-        </w:rPr>
-        <w:t xml:space="preserve"> </w:t>
-      </w:r>
-      <w:proofErr w:type="spellStart"/>
-      <w:r>
-        <w:rPr>
-          <w:rFonts w:ascii="microsoft yahei" w:hAnsi="microsoft yahei"/>
-          <w:color w:val="3F3F3F"/>
-          <w:sz w:val="23"/>
-          <w:szCs w:val="23"/>
-        </w:rPr>
-        <w:t>Intellij</w:t>
-      </w:r>
-      <w:proofErr w:type="spellEnd"/>
-      <w:r>
-        <w:rPr>
-          <w:rFonts w:ascii="microsoft yahei" w:hAnsi="microsoft yahei"/>
-          <w:color w:val="3F3F3F"/>
-          <w:sz w:val="23"/>
-          <w:szCs w:val="23"/>
-        </w:rPr>
-        <w:t xml:space="preserve"> idea</w:t>
-      </w:r>
-      <w:r>
-        <w:rPr>
-          <w:rFonts w:ascii="microsoft yahei" w:hAnsi="microsoft yahei"/>
-          <w:color w:val="3F3F3F"/>
-          <w:sz w:val="23"/>
-          <w:szCs w:val="23"/>
-        </w:rPr>
-        <w:t>社区版</w:t>
-      </w:r>
-      <w:r>
-        <w:rPr>
-          <w:rFonts w:ascii="microsoft yahei" w:hAnsi="microsoft yahei"/>
-          <w:color w:val="3F3F3F"/>
-          <w:sz w:val="23"/>
-          <w:szCs w:val="23"/>
-        </w:rPr>
-        <w:t>IDE</w:t>
-      </w:r>
-      <w:r>
-        <w:rPr>
-          <w:rFonts w:ascii="microsoft yahei" w:hAnsi="microsoft yahei"/>
-          <w:color w:val="3F3F3F"/>
-          <w:sz w:val="23"/>
-          <w:szCs w:val="23"/>
-        </w:rPr>
-        <w:t>开发了一个</w:t>
-      </w:r>
-      <w:r>
-        <w:rPr>
-          <w:rFonts w:ascii="microsoft yahei" w:hAnsi="microsoft yahei"/>
-          <w:color w:val="3F3F3F"/>
-          <w:sz w:val="23"/>
-          <w:szCs w:val="23"/>
-        </w:rPr>
-        <w:t>maven</w:t>
-      </w:r>
-      <w:r>
-        <w:rPr>
-          <w:rFonts w:ascii="microsoft yahei" w:hAnsi="microsoft yahei"/>
-          <w:color w:val="3F3F3F"/>
-          <w:sz w:val="23"/>
-          <w:szCs w:val="23"/>
-        </w:rPr>
-        <w:t>的</w:t>
-      </w:r>
-      <w:proofErr w:type="spellStart"/>
-      <w:r>
-        <w:rPr>
-          <w:rFonts w:ascii="microsoft yahei" w:hAnsi="microsoft yahei"/>
-          <w:color w:val="3F3F3F"/>
-          <w:sz w:val="23"/>
-          <w:szCs w:val="23"/>
-        </w:rPr>
-        <w:t>springMVC</w:t>
-      </w:r>
-      <w:proofErr w:type="spellEnd"/>
-      <w:r>
-        <w:rPr>
-          <w:rFonts w:ascii="microsoft yahei" w:hAnsi="microsoft yahei"/>
-          <w:color w:val="3F3F3F"/>
-          <w:sz w:val="23"/>
-          <w:szCs w:val="23"/>
-        </w:rPr>
-        <w:t>小项目，这时我们想将这个项目部署到</w:t>
-      </w:r>
-      <w:r>
-        <w:rPr>
-          <w:rFonts w:ascii="microsoft yahei" w:hAnsi="microsoft yahei"/>
-          <w:color w:val="3F3F3F"/>
-          <w:sz w:val="23"/>
-          <w:szCs w:val="23"/>
-        </w:rPr>
-        <w:t>tomcat</w:t>
-      </w:r>
-      <w:r>
-        <w:rPr>
-          <w:rFonts w:ascii="microsoft yahei" w:hAnsi="microsoft yahei"/>
-          <w:color w:val="3F3F3F"/>
-          <w:sz w:val="23"/>
-          <w:szCs w:val="23"/>
-        </w:rPr>
-        <w:t>上，从计算机本地查看网站效果（输入</w:t>
-      </w:r>
-      <w:r>
-        <w:rPr>
-          <w:rFonts w:ascii="microsoft yahei" w:hAnsi="microsoft yahei"/>
-          <w:color w:val="3F3F3F"/>
-          <w:sz w:val="23"/>
-          <w:szCs w:val="23"/>
-        </w:rPr>
-        <w:t xml:space="preserve">localhost:8080/app </w:t>
-      </w:r>
-      <w:r>
-        <w:rPr>
-          <w:rFonts w:ascii="microsoft yahei" w:hAnsi="microsoft yahei"/>
-          <w:color w:val="3F3F3F"/>
-          <w:sz w:val="23"/>
-          <w:szCs w:val="23"/>
-        </w:rPr>
-        <w:t>类似路径）。</w:t>
-      </w:r>
-    </w:p>
-    <w:p>
-      <w:pPr>
-        <w:spacing w:before="480" w:after="480"/>
-        <w:rPr>
-          <w:rFonts w:ascii="microsoft yahei" w:hAnsi="microsoft yahei"/>
-          <w:color w:val="3F3F3F"/>
-          <w:sz w:val="23"/>
-          <w:szCs w:val="23"/>
-        </w:rPr>
-      </w:pPr>
-      <w:r>
-        <w:rPr>
-          <w:rFonts w:ascii="microsoft yahei" w:hAnsi="microsoft yahei"/>
-          <w:color w:val="3F3F3F"/>
-          <w:sz w:val="23"/>
-          <w:szCs w:val="23"/>
-        </w:rPr>
-        <w:pict>
-          <v:rect id="_x0000_i1025" style="width:0;height:0" o:hralign="center" o:hrstd="t" o:hr="t" fillcolor="#a0a0a0" stroked="f"/>
-        </w:pict>
-      </w:r>
-    </w:p>
-    <w:p>
-      <w:pPr>
-        <w:pStyle w:val="2"/>
-        <w:spacing w:before="0" w:beforeAutospacing="0" w:after="0" w:afterAutospacing="0"/>
+        <w:t>打包</w:t>
+      </w:r>
+      <w:r>
         <w:rPr>
           <w:rFonts w:ascii="inherit" w:hAnsi="inherit"/>
           <w:b w:val="0"/>
@@ -239,9 +262,8 @@
           <w:sz w:val="49"/>
           <w:szCs w:val="49"/>
         </w:rPr>
-      </w:pPr>
-      <w:bookmarkStart w:id="0" w:name="t1"/>
-      <w:bookmarkEnd w:id="0"/>
+        <w:t>WAR</w:t>
+      </w:r>
       <w:r>
         <w:rPr>
           <w:rFonts w:ascii="inherit" w:hAnsi="inherit"/>
@@ -251,28 +273,6 @@
           <w:sz w:val="49"/>
           <w:szCs w:val="49"/>
         </w:rPr>
-        <w:t>打包</w:t>
-      </w:r>
-      <w:r>
-        <w:rPr>
-          <w:rFonts w:ascii="inherit" w:hAnsi="inherit"/>
-          <w:b w:val="0"/>
-          <w:bCs w:val="0"/>
-          <w:color w:val="3F3F3F"/>
-          <w:sz w:val="49"/>
-          <w:szCs w:val="49"/>
-        </w:rPr>
-        <w:t>WAR</w:t>
-      </w:r>
-      <w:r>
-        <w:rPr>
-          <w:rFonts w:ascii="inherit" w:hAnsi="inherit"/>
-          <w:b w:val="0"/>
-          <w:bCs w:val="0"/>
-          <w:color w:val="3F3F3F"/>
-          <w:sz w:val="49"/>
-          <w:szCs w:val="49"/>
-        </w:rPr>
         <w:t>过程</w:t>
       </w:r>
     </w:p>
@@ -281,15 +281,15 @@
         <w:pStyle w:val="a4"/>
         <w:spacing w:before="0" w:beforeAutospacing="0" w:after="264" w:afterAutospacing="0"/>
         <w:rPr>
-          <w:rFonts w:ascii="microsoft yahei" w:hAnsi="microsoft yahei"/>
-          <w:color w:val="3F3F3F"/>
-          <w:sz w:val="23"/>
-          <w:szCs w:val="23"/>
-        </w:rPr>
-      </w:pPr>
-      <w:r>
-        <w:rPr>
-          <w:rFonts w:ascii="microsoft yahei" w:hAnsi="microsoft yahei"/>
+          <w:rFonts w:ascii="微软雅黑" w:hAnsi="微软雅黑" w:hint="eastAsia"/>
+          <w:color w:val="3F3F3F"/>
+          <w:sz w:val="23"/>
+          <w:szCs w:val="23"/>
+        </w:rPr>
+      </w:pPr>
+      <w:r>
+        <w:rPr>
+          <w:rFonts w:ascii="微软雅黑" w:hAnsi="微软雅黑"/>
           <w:color w:val="3F3F3F"/>
           <w:sz w:val="23"/>
           <w:szCs w:val="23"/>
@@ -307,15 +307,15 @@
         <w:ind w:left="600"/>
         <w:jc w:val="left"/>
         <w:rPr>
-          <w:rFonts w:ascii="microsoft yahei" w:hAnsi="microsoft yahei"/>
-          <w:color w:val="3F3F3F"/>
-          <w:sz w:val="23"/>
-          <w:szCs w:val="23"/>
-        </w:rPr>
-      </w:pPr>
-      <w:r>
-        <w:rPr>
-          <w:rFonts w:ascii="microsoft yahei" w:hAnsi="microsoft yahei"/>
+          <w:rFonts w:ascii="微软雅黑" w:hAnsi="微软雅黑" w:hint="eastAsia"/>
+          <w:color w:val="3F3F3F"/>
+          <w:sz w:val="23"/>
+          <w:szCs w:val="23"/>
+        </w:rPr>
+      </w:pPr>
+      <w:r>
+        <w:rPr>
+          <w:rFonts w:ascii="微软雅黑" w:hAnsi="微软雅黑"/>
           <w:color w:val="3F3F3F"/>
           <w:sz w:val="23"/>
           <w:szCs w:val="23"/>
@@ -325,7 +325,7 @@
       </w:r>
       <w:r>
         <w:rPr>
-          <w:rFonts w:ascii="microsoft yahei" w:hAnsi="microsoft yahei"/>
+          <w:rFonts w:ascii="微软雅黑" w:hAnsi="微软雅黑"/>
           <w:color w:val="3F3F3F"/>
           <w:sz w:val="23"/>
           <w:szCs w:val="23"/>
@@ -334,7 +334,7 @@
       </w:r>
       <w:r>
         <w:rPr>
-          <w:rFonts w:ascii="microsoft yahei" w:hAnsi="microsoft yahei"/>
+          <w:rFonts w:ascii="微软雅黑" w:hAnsi="微软雅黑"/>
           <w:color w:val="3F3F3F"/>
           <w:sz w:val="23"/>
           <w:szCs w:val="23"/>
@@ -343,7 +343,7 @@
       </w:r>
       <w:r>
         <w:rPr>
-          <w:rFonts w:ascii="microsoft yahei" w:hAnsi="microsoft yahei" w:hint="eastAsia"/>
+          <w:rFonts w:ascii="微软雅黑" w:hAnsi="微软雅黑" w:hint="eastAsia"/>
           <w:noProof/>
           <w:color w:val="3F3F3F"/>
           <w:sz w:val="23"/>
@@ -352,8 +352,8 @@
         <w:lastRenderedPageBreak/>
         <w:drawing>
           <wp:inline distT="0" distB="0" distL="0" distR="0">
-            <wp:extent cx="13011150" cy="6924675"/>
-            <wp:effectExtent l="0" t="0" r="0" b="9525"/>
+            <wp:extent cx="9321800" cy="4961163"/>
+            <wp:effectExtent l="0" t="0" r="0" b="0"/>
             <wp:docPr id="3" name="图片 3" descr="这里写图片描述"/>
             <wp:cNvGraphicFramePr>
               <a:graphicFrameLocks xmlns:a="http://schemas.openxmlformats.org/drawingml/2006/main" noChangeAspect="1"/>
@@ -383,7 +383,7 @@
                   <pic:spPr bwMode="auto">
                     <a:xfrm>
                       <a:off x="0" y="0"/>
-                      <a:ext cx="13011150" cy="6924675"/>
+                      <a:ext cx="9342384" cy="4972118"/>
                     </a:xfrm>
                     <a:prstGeom prst="rect">
                       <a:avLst/>
@@ -410,15 +410,15 @@
         <w:ind w:left="600"/>
         <w:jc w:val="left"/>
         <w:rPr>
-          <w:rFonts w:ascii="microsoft yahei" w:hAnsi="microsoft yahei"/>
-          <w:color w:val="3F3F3F"/>
-          <w:sz w:val="23"/>
-          <w:szCs w:val="23"/>
-        </w:rPr>
-      </w:pPr>
-      <w:r>
-        <w:rPr>
-          <w:rFonts w:ascii="microsoft yahei" w:hAnsi="microsoft yahei"/>
+          <w:rFonts w:ascii="微软雅黑" w:hAnsi="微软雅黑" w:hint="eastAsia"/>
+          <w:color w:val="3F3F3F"/>
+          <w:sz w:val="23"/>
+          <w:szCs w:val="23"/>
+        </w:rPr>
+      </w:pPr>
+      <w:r>
+        <w:rPr>
+          <w:rFonts w:ascii="微软雅黑" w:hAnsi="微软雅黑"/>
           <w:color w:val="3F3F3F"/>
           <w:sz w:val="23"/>
           <w:szCs w:val="23"/>
@@ -428,7 +428,7 @@
       </w:r>
       <w:r>
         <w:rPr>
-          <w:rFonts w:ascii="microsoft yahei" w:hAnsi="microsoft yahei"/>
+          <w:rFonts w:ascii="微软雅黑" w:hAnsi="微软雅黑"/>
           <w:color w:val="3F3F3F"/>
           <w:sz w:val="23"/>
           <w:szCs w:val="23"/>
@@ -437,7 +437,7 @@
       </w:r>
       <w:r>
         <w:rPr>
-          <w:rFonts w:ascii="microsoft yahei" w:hAnsi="microsoft yahei"/>
+          <w:rFonts w:ascii="微软雅黑" w:hAnsi="微软雅黑"/>
           <w:color w:val="3F3F3F"/>
           <w:sz w:val="23"/>
           <w:szCs w:val="23"/>
@@ -446,7 +446,7 @@
       </w:r>
       <w:r>
         <w:rPr>
-          <w:rFonts w:ascii="microsoft yahei" w:hAnsi="microsoft yahei"/>
+          <w:rFonts w:ascii="微软雅黑" w:hAnsi="微软雅黑"/>
           <w:color w:val="3F3F3F"/>
           <w:sz w:val="23"/>
           <w:szCs w:val="23"/>
@@ -455,7 +455,7 @@
       </w:r>
       <w:r>
         <w:rPr>
-          <w:rFonts w:ascii="microsoft yahei" w:hAnsi="microsoft yahei"/>
+          <w:rFonts w:ascii="微软雅黑" w:hAnsi="微软雅黑"/>
           <w:color w:val="3F3F3F"/>
           <w:sz w:val="23"/>
           <w:szCs w:val="23"/>
@@ -464,7 +464,7 @@
       </w:r>
       <w:r>
         <w:rPr>
-          <w:rFonts w:ascii="microsoft yahei" w:hAnsi="microsoft yahei"/>
+          <w:rFonts w:ascii="微软雅黑" w:hAnsi="微软雅黑"/>
           <w:color w:val="3F3F3F"/>
           <w:sz w:val="23"/>
           <w:szCs w:val="23"/>
@@ -473,7 +473,7 @@
       </w:r>
       <w:r>
         <w:rPr>
-          <w:rFonts w:ascii="microsoft yahei" w:hAnsi="microsoft yahei"/>
+          <w:rFonts w:ascii="微软雅黑" w:hAnsi="微软雅黑"/>
           <w:color w:val="3F3F3F"/>
           <w:sz w:val="23"/>
           <w:szCs w:val="23"/>
@@ -482,7 +482,7 @@
       </w:r>
       <w:r>
         <w:rPr>
-          <w:rFonts w:ascii="microsoft yahei" w:hAnsi="microsoft yahei" w:hint="eastAsia"/>
+          <w:rFonts w:ascii="微软雅黑" w:hAnsi="微软雅黑" w:hint="eastAsia"/>
           <w:noProof/>
           <w:color w:val="3F3F3F"/>
           <w:sz w:val="23"/>
@@ -491,8 +491,8 @@
         <w:lastRenderedPageBreak/>
         <w:drawing>
           <wp:inline distT="0" distB="0" distL="0" distR="0">
-            <wp:extent cx="13011150" cy="6924675"/>
-            <wp:effectExtent l="0" t="0" r="0" b="9525"/>
+            <wp:extent cx="9270668" cy="4933950"/>
+            <wp:effectExtent l="0" t="0" r="6985" b="0"/>
             <wp:docPr id="2" name="图片 2" descr="这里写图片描述"/>
             <wp:cNvGraphicFramePr>
               <a:graphicFrameLocks xmlns:a="http://schemas.openxmlformats.org/drawingml/2006/main" noChangeAspect="1"/>
@@ -522,7 +522,7 @@
                   <pic:spPr bwMode="auto">
                     <a:xfrm>
                       <a:off x="0" y="0"/>
-                      <a:ext cx="13011150" cy="6924675"/>
+                      <a:ext cx="9284012" cy="4941052"/>
                     </a:xfrm>
                     <a:prstGeom prst="rect">
                       <a:avLst/>
@@ -549,15 +549,15 @@
         <w:ind w:left="600"/>
         <w:jc w:val="left"/>
         <w:rPr>
-          <w:rFonts w:ascii="microsoft yahei" w:hAnsi="microsoft yahei"/>
-          <w:color w:val="3F3F3F"/>
-          <w:sz w:val="23"/>
-          <w:szCs w:val="23"/>
-        </w:rPr>
-      </w:pPr>
-      <w:r>
-        <w:rPr>
-          <w:rFonts w:ascii="microsoft yahei" w:hAnsi="microsoft yahei"/>
+          <w:rFonts w:ascii="微软雅黑" w:hAnsi="微软雅黑" w:hint="eastAsia"/>
+          <w:color w:val="3F3F3F"/>
+          <w:sz w:val="23"/>
+          <w:szCs w:val="23"/>
+        </w:rPr>
+      </w:pPr>
+      <w:r>
+        <w:rPr>
+          <w:rFonts w:ascii="微软雅黑" w:hAnsi="微软雅黑"/>
           <w:color w:val="3F3F3F"/>
           <w:sz w:val="23"/>
           <w:szCs w:val="23"/>
@@ -567,7 +567,7 @@
       </w:r>
       <w:r>
         <w:rPr>
-          <w:rFonts w:ascii="microsoft yahei" w:hAnsi="microsoft yahei"/>
+          <w:rFonts w:ascii="微软雅黑" w:hAnsi="微软雅黑"/>
           <w:color w:val="3F3F3F"/>
           <w:sz w:val="23"/>
           <w:szCs w:val="23"/>
@@ -576,7 +576,7 @@
       </w:r>
       <w:r>
         <w:rPr>
-          <w:rFonts w:ascii="microsoft yahei" w:hAnsi="microsoft yahei"/>
+          <w:rFonts w:ascii="微软雅黑" w:hAnsi="微软雅黑"/>
           <w:color w:val="3F3F3F"/>
           <w:sz w:val="23"/>
           <w:szCs w:val="23"/>
@@ -585,7 +585,7 @@
       </w:r>
       <w:r>
         <w:rPr>
-          <w:rFonts w:ascii="microsoft yahei" w:hAnsi="microsoft yahei"/>
+          <w:rFonts w:ascii="微软雅黑" w:hAnsi="微软雅黑"/>
           <w:color w:val="3F3F3F"/>
           <w:sz w:val="23"/>
           <w:szCs w:val="23"/>
@@ -594,7 +594,7 @@
       </w:r>
       <w:r>
         <w:rPr>
-          <w:rFonts w:ascii="microsoft yahei" w:hAnsi="microsoft yahei"/>
+          <w:rFonts w:ascii="微软雅黑" w:hAnsi="微软雅黑"/>
           <w:color w:val="3F3F3F"/>
           <w:sz w:val="23"/>
           <w:szCs w:val="23"/>
@@ -603,7 +603,7 @@
       </w:r>
       <w:r>
         <w:rPr>
-          <w:rFonts w:ascii="microsoft yahei" w:hAnsi="microsoft yahei"/>
+          <w:rFonts w:ascii="微软雅黑" w:hAnsi="微软雅黑"/>
           <w:color w:val="3F3F3F"/>
           <w:sz w:val="23"/>
           <w:szCs w:val="23"/>
@@ -612,7 +612,7 @@
       </w:r>
       <w:r>
         <w:rPr>
-          <w:rFonts w:ascii="microsoft yahei" w:hAnsi="microsoft yahei"/>
+          <w:rFonts w:ascii="微软雅黑" w:hAnsi="微软雅黑"/>
           <w:color w:val="3F3F3F"/>
           <w:sz w:val="23"/>
           <w:szCs w:val="23"/>
@@ -621,7 +621,7 @@
       </w:r>
       <w:r>
         <w:rPr>
-          <w:rFonts w:ascii="microsoft yahei" w:hAnsi="microsoft yahei"/>
+          <w:rFonts w:ascii="微软雅黑" w:hAnsi="微软雅黑"/>
           <w:color w:val="3F3F3F"/>
           <w:sz w:val="23"/>
           <w:szCs w:val="23"/>
@@ -630,7 +630,7 @@
       </w:r>
       <w:r>
         <w:rPr>
-          <w:rFonts w:ascii="microsoft yahei" w:hAnsi="microsoft yahei"/>
+          <w:rFonts w:ascii="微软雅黑" w:hAnsi="微软雅黑"/>
           <w:color w:val="3F3F3F"/>
           <w:sz w:val="23"/>
           <w:szCs w:val="23"/>
@@ -639,7 +639,7 @@
       </w:r>
       <w:r>
         <w:rPr>
-          <w:rFonts w:ascii="microsoft yahei" w:hAnsi="microsoft yahei"/>
+          <w:rFonts w:ascii="微软雅黑" w:hAnsi="微软雅黑"/>
           <w:color w:val="3F3F3F"/>
           <w:sz w:val="23"/>
           <w:szCs w:val="23"/>
@@ -648,7 +648,7 @@
       </w:r>
       <w:r>
         <w:rPr>
-          <w:rFonts w:ascii="microsoft yahei" w:hAnsi="microsoft yahei"/>
+          <w:rFonts w:ascii="微软雅黑" w:hAnsi="微软雅黑"/>
           <w:color w:val="3F3F3F"/>
           <w:sz w:val="23"/>
           <w:szCs w:val="23"/>
@@ -657,7 +657,7 @@
       </w:r>
       <w:r>
         <w:rPr>
-          <w:rFonts w:ascii="microsoft yahei" w:hAnsi="microsoft yahei"/>
+          <w:rFonts w:ascii="微软雅黑" w:hAnsi="微软雅黑"/>
           <w:color w:val="3F3F3F"/>
           <w:sz w:val="23"/>
           <w:szCs w:val="23"/>
@@ -666,7 +666,7 @@
       </w:r>
       <w:r>
         <w:rPr>
-          <w:rFonts w:ascii="microsoft yahei" w:hAnsi="microsoft yahei"/>
+          <w:rFonts w:ascii="微软雅黑" w:hAnsi="微软雅黑"/>
           <w:color w:val="3F3F3F"/>
           <w:sz w:val="23"/>
           <w:szCs w:val="23"/>
@@ -675,7 +675,7 @@
       </w:r>
       <w:r>
         <w:rPr>
-          <w:rFonts w:ascii="microsoft yahei" w:hAnsi="microsoft yahei" w:hint="eastAsia"/>
+          <w:rFonts w:ascii="微软雅黑" w:hAnsi="微软雅黑" w:hint="eastAsia"/>
           <w:noProof/>
           <w:color w:val="3F3F3F"/>
           <w:sz w:val="23"/>
@@ -684,8 +684,8 @@
         <w:lastRenderedPageBreak/>
         <w:drawing>
           <wp:inline distT="0" distB="0" distL="0" distR="0">
-            <wp:extent cx="13011150" cy="6924675"/>
-            <wp:effectExtent l="0" t="0" r="0" b="9525"/>
+            <wp:extent cx="9037895" cy="4810066"/>
+            <wp:effectExtent l="0" t="0" r="0" b="0"/>
             <wp:docPr id="1" name="图片 1" descr="这里写图片描述"/>
             <wp:cNvGraphicFramePr>
               <a:graphicFrameLocks xmlns:a="http://schemas.openxmlformats.org/drawingml/2006/main" noChangeAspect="1"/>
@@ -715,7 +715,7 @@
                   <pic:spPr bwMode="auto">
                     <a:xfrm>
                       <a:off x="0" y="0"/>
-                      <a:ext cx="13011150" cy="6924675"/>
+                      <a:ext cx="9047546" cy="4815203"/>
                     </a:xfrm>
                     <a:prstGeom prst="rect">
                       <a:avLst/>
@@ -731,21 +731,23 @@
           </wp:inline>
         </w:drawing>
       </w:r>
+      <w:bookmarkStart w:id="1" w:name="_GoBack"/>
+      <w:bookmarkEnd w:id="1"/>
     </w:p>
     <w:p>
       <w:pPr>
         <w:pStyle w:val="a4"/>
         <w:spacing w:before="0" w:beforeAutospacing="0" w:after="264" w:afterAutospacing="0"/>
         <w:rPr>
-          <w:rFonts w:ascii="microsoft yahei" w:hAnsi="microsoft yahei"/>
-          <w:color w:val="3F3F3F"/>
-          <w:sz w:val="23"/>
-          <w:szCs w:val="23"/>
-        </w:rPr>
-      </w:pPr>
-      <w:r>
-        <w:rPr>
-          <w:rFonts w:ascii="microsoft yahei" w:hAnsi="microsoft yahei"/>
+          <w:rFonts w:ascii="微软雅黑" w:hAnsi="微软雅黑" w:hint="eastAsia"/>
+          <w:color w:val="3F3F3F"/>
+          <w:sz w:val="23"/>
+          <w:szCs w:val="23"/>
+        </w:rPr>
+      </w:pPr>
+      <w:r>
+        <w:rPr>
+          <w:rFonts w:ascii="微软雅黑" w:hAnsi="微软雅黑"/>
           <w:color w:val="3F3F3F"/>
           <w:sz w:val="23"/>
           <w:szCs w:val="23"/>
@@ -755,7 +757,7 @@
       </w:r>
       <w:r>
         <w:rPr>
-          <w:rFonts w:ascii="microsoft yahei" w:hAnsi="microsoft yahei"/>
+          <w:rFonts w:ascii="微软雅黑" w:hAnsi="微软雅黑"/>
           <w:color w:val="3F3F3F"/>
           <w:sz w:val="23"/>
           <w:szCs w:val="23"/>
@@ -764,7 +766,7 @@
       </w:r>
       <w:r>
         <w:rPr>
-          <w:rFonts w:ascii="microsoft yahei" w:hAnsi="microsoft yahei"/>
+          <w:rFonts w:ascii="微软雅黑" w:hAnsi="微软雅黑"/>
           <w:color w:val="3F3F3F"/>
           <w:sz w:val="23"/>
           <w:szCs w:val="23"/>
@@ -773,7 +775,7 @@
       </w:r>
       <w:r>
         <w:rPr>
-          <w:rFonts w:ascii="microsoft yahei" w:hAnsi="microsoft yahei"/>
+          <w:rFonts w:ascii="微软雅黑" w:hAnsi="微软雅黑"/>
           <w:color w:val="3F3F3F"/>
           <w:sz w:val="23"/>
           <w:szCs w:val="23"/>
@@ -782,7 +784,7 @@
       </w:r>
       <w:r>
         <w:rPr>
-          <w:rFonts w:ascii="microsoft yahei" w:hAnsi="microsoft yahei"/>
+          <w:rFonts w:ascii="微软雅黑" w:hAnsi="微软雅黑"/>
           <w:color w:val="3F3F3F"/>
           <w:sz w:val="23"/>
           <w:szCs w:val="23"/>
@@ -794,15 +796,15 @@
       <w:pPr>
         <w:spacing w:before="480" w:after="480"/>
         <w:rPr>
-          <w:rFonts w:ascii="microsoft yahei" w:hAnsi="microsoft yahei"/>
-          <w:color w:val="3F3F3F"/>
-          <w:sz w:val="23"/>
-          <w:szCs w:val="23"/>
-        </w:rPr>
-      </w:pPr>
-      <w:r>
-        <w:rPr>
-          <w:rFonts w:ascii="microsoft yahei" w:hAnsi="microsoft yahei"/>
+          <w:rFonts w:ascii="微软雅黑" w:hAnsi="微软雅黑" w:hint="eastAsia"/>
+          <w:color w:val="3F3F3F"/>
+          <w:sz w:val="23"/>
+          <w:szCs w:val="23"/>
+        </w:rPr>
+      </w:pPr>
+      <w:r>
+        <w:rPr>
+          <w:rFonts w:ascii="微软雅黑" w:hAnsi="微软雅黑"/>
           <w:color w:val="3F3F3F"/>
           <w:sz w:val="23"/>
           <w:szCs w:val="23"/>
@@ -817,6 +819,18 @@
         <w:pStyle w:val="2"/>
         <w:spacing w:before="0" w:beforeAutospacing="0" w:after="0" w:afterAutospacing="0"/>
         <w:rPr>
+          <w:rFonts w:ascii="inherit" w:hAnsi="inherit" w:hint="eastAsia"/>
+          <w:b w:val="0"/>
+          <w:bCs w:val="0"/>
+          <w:color w:val="3F3F3F"/>
+          <w:sz w:val="49"/>
+          <w:szCs w:val="49"/>
+        </w:rPr>
+      </w:pPr>
+      <w:bookmarkStart w:id="2" w:name="t2"/>
+      <w:bookmarkEnd w:id="2"/>
+      <w:r>
+        <w:rPr>
           <w:rFonts w:ascii="inherit" w:hAnsi="inherit"/>
           <w:b w:val="0"/>
           <w:bCs w:val="0"/>
@@ -824,9 +838,8 @@
           <w:sz w:val="49"/>
           <w:szCs w:val="49"/>
         </w:rPr>
-      </w:pPr>
-      <w:bookmarkStart w:id="1" w:name="t2"/>
-      <w:bookmarkEnd w:id="1"/>
+        <w:t>将</w:t>
+      </w:r>
       <w:r>
         <w:rPr>
           <w:rFonts w:ascii="inherit" w:hAnsi="inherit"/>
@@ -836,7 +849,7 @@
           <w:sz w:val="49"/>
           <w:szCs w:val="49"/>
         </w:rPr>
-        <w:t>将</w:t>
+        <w:t>war</w:t>
       </w:r>
       <w:r>
         <w:rPr>
@@ -847,7 +860,7 @@
           <w:sz w:val="49"/>
           <w:szCs w:val="49"/>
         </w:rPr>
-        <w:t>war</w:t>
+        <w:t>文件部署到</w:t>
       </w:r>
       <w:r>
         <w:rPr>
@@ -858,7 +871,7 @@
           <w:sz w:val="49"/>
           <w:szCs w:val="49"/>
         </w:rPr>
-        <w:t>文件部署到</w:t>
+        <w:t>tomcat</w:t>
       </w:r>
       <w:r>
         <w:rPr>
@@ -869,17 +882,6 @@
           <w:sz w:val="49"/>
           <w:szCs w:val="49"/>
         </w:rPr>
-        <w:t>tomcat</w:t>
-      </w:r>
-      <w:r>
-        <w:rPr>
-          <w:rFonts w:ascii="inherit" w:hAnsi="inherit"/>
-          <w:b w:val="0"/>
-          <w:bCs w:val="0"/>
-          <w:color w:val="3F3F3F"/>
-          <w:sz w:val="49"/>
-          <w:szCs w:val="49"/>
-        </w:rPr>
         <w:t>上</w:t>
       </w:r>
     </w:p>
@@ -888,15 +890,15 @@
         <w:pStyle w:val="a4"/>
         <w:spacing w:before="0" w:beforeAutospacing="0" w:after="264" w:afterAutospacing="0"/>
         <w:rPr>
-          <w:rFonts w:ascii="microsoft yahei" w:hAnsi="microsoft yahei"/>
-          <w:color w:val="3F3F3F"/>
-          <w:sz w:val="23"/>
-          <w:szCs w:val="23"/>
-        </w:rPr>
-      </w:pPr>
-      <w:r>
-        <w:rPr>
-          <w:rFonts w:ascii="microsoft yahei" w:hAnsi="microsoft yahei"/>
+          <w:rFonts w:ascii="微软雅黑" w:hAnsi="微软雅黑" w:hint="eastAsia"/>
+          <w:color w:val="3F3F3F"/>
+          <w:sz w:val="23"/>
+          <w:szCs w:val="23"/>
+        </w:rPr>
+      </w:pPr>
+      <w:r>
+        <w:rPr>
+          <w:rFonts w:ascii="微软雅黑" w:hAnsi="微软雅黑"/>
           <w:color w:val="3F3F3F"/>
           <w:sz w:val="23"/>
           <w:szCs w:val="23"/>
@@ -914,15 +916,15 @@
         <w:ind w:left="600"/>
         <w:jc w:val="left"/>
         <w:rPr>
-          <w:rFonts w:ascii="microsoft yahei" w:hAnsi="microsoft yahei"/>
-          <w:color w:val="3F3F3F"/>
-          <w:sz w:val="23"/>
-          <w:szCs w:val="23"/>
-        </w:rPr>
-      </w:pPr>
-      <w:r>
-        <w:rPr>
-          <w:rFonts w:ascii="microsoft yahei" w:hAnsi="microsoft yahei"/>
+          <w:rFonts w:ascii="微软雅黑" w:hAnsi="微软雅黑" w:hint="eastAsia"/>
+          <w:color w:val="3F3F3F"/>
+          <w:sz w:val="23"/>
+          <w:szCs w:val="23"/>
+        </w:rPr>
+      </w:pPr>
+      <w:r>
+        <w:rPr>
+          <w:rFonts w:ascii="微软雅黑" w:hAnsi="微软雅黑"/>
           <w:color w:val="3F3F3F"/>
           <w:sz w:val="23"/>
           <w:szCs w:val="23"/>
@@ -931,7 +933,7 @@
       </w:r>
       <w:r>
         <w:rPr>
-          <w:rFonts w:ascii="microsoft yahei" w:hAnsi="microsoft yahei"/>
+          <w:rFonts w:ascii="微软雅黑" w:hAnsi="微软雅黑"/>
           <w:color w:val="3F3F3F"/>
           <w:sz w:val="23"/>
           <w:szCs w:val="23"/>
@@ -940,7 +942,7 @@
       </w:r>
       <w:r>
         <w:rPr>
-          <w:rFonts w:ascii="microsoft yahei" w:hAnsi="microsoft yahei"/>
+          <w:rFonts w:ascii="微软雅黑" w:hAnsi="微软雅黑"/>
           <w:color w:val="3F3F3F"/>
           <w:sz w:val="23"/>
           <w:szCs w:val="23"/>
@@ -949,7 +951,7 @@
       </w:r>
       <w:r>
         <w:rPr>
-          <w:rFonts w:ascii="microsoft yahei" w:hAnsi="microsoft yahei"/>
+          <w:rFonts w:ascii="微软雅黑" w:hAnsi="微软雅黑"/>
           <w:color w:val="3F3F3F"/>
           <w:sz w:val="23"/>
           <w:szCs w:val="23"/>
@@ -958,7 +960,7 @@
       </w:r>
       <w:r>
         <w:rPr>
-          <w:rFonts w:ascii="microsoft yahei" w:hAnsi="microsoft yahei"/>
+          <w:rFonts w:ascii="微软雅黑" w:hAnsi="微软雅黑"/>
           <w:color w:val="3F3F3F"/>
           <w:sz w:val="23"/>
           <w:szCs w:val="23"/>
@@ -968,7 +970,7 @@
       <w:r>
         <w:rPr>
           <w:rStyle w:val="a5"/>
-          <w:rFonts w:ascii="microsoft yahei" w:hAnsi="microsoft yahei"/>
+          <w:rFonts w:ascii="微软雅黑" w:hAnsi="微软雅黑"/>
           <w:color w:val="3F3F3F"/>
           <w:sz w:val="23"/>
           <w:szCs w:val="23"/>
@@ -979,7 +981,7 @@
       <w:r>
         <w:rPr>
           <w:rStyle w:val="a5"/>
-          <w:rFonts w:ascii="microsoft yahei" w:hAnsi="microsoft yahei"/>
+          <w:rFonts w:ascii="微软雅黑" w:hAnsi="微软雅黑"/>
           <w:color w:val="3F3F3F"/>
           <w:sz w:val="23"/>
           <w:szCs w:val="23"/>
@@ -989,7 +991,7 @@
       <w:proofErr w:type="spellEnd"/>
       <w:r>
         <w:rPr>
-          <w:rFonts w:ascii="microsoft yahei" w:hAnsi="microsoft yahei"/>
+          <w:rFonts w:ascii="微软雅黑" w:hAnsi="微软雅黑"/>
           <w:color w:val="3F3F3F"/>
           <w:sz w:val="23"/>
           <w:szCs w:val="23"/>
@@ -1007,15 +1009,15 @@
         <w:ind w:left="600"/>
         <w:jc w:val="left"/>
         <w:rPr>
-          <w:rFonts w:ascii="microsoft yahei" w:hAnsi="microsoft yahei"/>
-          <w:color w:val="3F3F3F"/>
-          <w:sz w:val="23"/>
-          <w:szCs w:val="23"/>
-        </w:rPr>
-      </w:pPr>
-      <w:r>
-        <w:rPr>
-          <w:rFonts w:ascii="microsoft yahei" w:hAnsi="microsoft yahei"/>
+          <w:rFonts w:ascii="微软雅黑" w:hAnsi="微软雅黑" w:hint="eastAsia"/>
+          <w:color w:val="3F3F3F"/>
+          <w:sz w:val="23"/>
+          <w:szCs w:val="23"/>
+        </w:rPr>
+      </w:pPr>
+      <w:r>
+        <w:rPr>
+          <w:rFonts w:ascii="微软雅黑" w:hAnsi="微软雅黑"/>
           <w:color w:val="3F3F3F"/>
           <w:sz w:val="23"/>
           <w:szCs w:val="23"/>
@@ -1024,7 +1026,7 @@
       </w:r>
       <w:r>
         <w:rPr>
-          <w:rFonts w:ascii="microsoft yahei" w:hAnsi="microsoft yahei"/>
+          <w:rFonts w:ascii="微软雅黑" w:hAnsi="微软雅黑"/>
           <w:color w:val="3F3F3F"/>
           <w:sz w:val="23"/>
           <w:szCs w:val="23"/>
@@ -1034,7 +1036,7 @@
       <w:proofErr w:type="spellStart"/>
       <w:r>
         <w:rPr>
-          <w:rFonts w:ascii="microsoft yahei" w:hAnsi="microsoft yahei"/>
+          <w:rFonts w:ascii="微软雅黑" w:hAnsi="微软雅黑"/>
           <w:color w:val="3F3F3F"/>
           <w:sz w:val="23"/>
           <w:szCs w:val="23"/>
@@ -1044,7 +1046,7 @@
       <w:proofErr w:type="spellEnd"/>
       <w:r>
         <w:rPr>
-          <w:rFonts w:ascii="microsoft yahei" w:hAnsi="microsoft yahei"/>
+          <w:rFonts w:ascii="微软雅黑" w:hAnsi="微软雅黑"/>
           <w:color w:val="3F3F3F"/>
           <w:sz w:val="23"/>
           <w:szCs w:val="23"/>
@@ -1053,7 +1055,7 @@
       </w:r>
       <w:r>
         <w:rPr>
-          <w:rFonts w:ascii="microsoft yahei" w:hAnsi="microsoft yahei"/>
+          <w:rFonts w:ascii="微软雅黑" w:hAnsi="微软雅黑"/>
           <w:color w:val="3F3F3F"/>
           <w:sz w:val="23"/>
           <w:szCs w:val="23"/>
@@ -1062,7 +1064,7 @@
       </w:r>
       <w:r>
         <w:rPr>
-          <w:rFonts w:ascii="microsoft yahei" w:hAnsi="microsoft yahei"/>
+          <w:rFonts w:ascii="微软雅黑" w:hAnsi="微软雅黑"/>
           <w:color w:val="3F3F3F"/>
           <w:sz w:val="23"/>
           <w:szCs w:val="23"/>
@@ -1071,7 +1073,7 @@
       </w:r>
       <w:r>
         <w:rPr>
-          <w:rFonts w:ascii="microsoft yahei" w:hAnsi="microsoft yahei"/>
+          <w:rFonts w:ascii="微软雅黑" w:hAnsi="微软雅黑"/>
           <w:color w:val="3F3F3F"/>
           <w:sz w:val="23"/>
           <w:szCs w:val="23"/>
@@ -1135,7 +1137,7 @@
       <w:proofErr w:type="spellStart"/>
       <w:r>
         <w:rPr>
-          <w:rFonts w:ascii="microsoft yahei" w:hAnsi="microsoft yahei"/>
+          <w:rFonts w:ascii="微软雅黑" w:hAnsi="微软雅黑"/>
           <w:color w:val="3F3F3F"/>
           <w:sz w:val="23"/>
           <w:szCs w:val="23"/>
@@ -1145,7 +1147,7 @@
       <w:proofErr w:type="spellEnd"/>
       <w:r>
         <w:rPr>
-          <w:rFonts w:ascii="microsoft yahei" w:hAnsi="microsoft yahei"/>
+          <w:rFonts w:ascii="微软雅黑" w:hAnsi="微软雅黑"/>
           <w:color w:val="3F3F3F"/>
           <w:sz w:val="23"/>
           <w:szCs w:val="23"/>
@@ -1155,7 +1157,7 @@
       <w:proofErr w:type="spellStart"/>
       <w:r>
         <w:rPr>
-          <w:rFonts w:ascii="microsoft yahei" w:hAnsi="microsoft yahei"/>
+          <w:rFonts w:ascii="微软雅黑" w:hAnsi="微软雅黑"/>
           <w:color w:val="3F3F3F"/>
           <w:sz w:val="23"/>
           <w:szCs w:val="23"/>
@@ -1165,7 +1167,7 @@
       <w:proofErr w:type="spellEnd"/>
       <w:r>
         <w:rPr>
-          <w:rFonts w:ascii="microsoft yahei" w:hAnsi="microsoft yahei"/>
+          <w:rFonts w:ascii="微软雅黑" w:hAnsi="微软雅黑"/>
           <w:color w:val="3F3F3F"/>
           <w:sz w:val="23"/>
           <w:szCs w:val="23"/>
@@ -1174,7 +1176,7 @@
       </w:r>
       <w:r>
         <w:rPr>
-          <w:rFonts w:ascii="microsoft yahei" w:hAnsi="microsoft yahei"/>
+          <w:rFonts w:ascii="微软雅黑" w:hAnsi="微软雅黑"/>
           <w:color w:val="3F3F3F"/>
           <w:sz w:val="23"/>
           <w:szCs w:val="23"/>
@@ -1184,7 +1186,7 @@
       <w:proofErr w:type="spellStart"/>
       <w:r>
         <w:rPr>
-          <w:rFonts w:ascii="microsoft yahei" w:hAnsi="microsoft yahei"/>
+          <w:rFonts w:ascii="微软雅黑" w:hAnsi="微软雅黑"/>
           <w:color w:val="3F3F3F"/>
           <w:sz w:val="23"/>
           <w:szCs w:val="23"/>
@@ -1194,7 +1196,7 @@
       <w:proofErr w:type="spellEnd"/>
       <w:r>
         <w:rPr>
-          <w:rFonts w:ascii="microsoft yahei" w:hAnsi="microsoft yahei"/>
+          <w:rFonts w:ascii="微软雅黑" w:hAnsi="微软雅黑"/>
           <w:color w:val="3F3F3F"/>
           <w:sz w:val="23"/>
           <w:szCs w:val="23"/>
@@ -1203,7 +1205,7 @@
       </w:r>
       <w:r>
         <w:rPr>
-          <w:rFonts w:ascii="microsoft yahei" w:hAnsi="microsoft yahei"/>
+          <w:rFonts w:ascii="微软雅黑" w:hAnsi="微软雅黑"/>
           <w:color w:val="3F3F3F"/>
           <w:sz w:val="23"/>
           <w:szCs w:val="23"/>
@@ -1212,7 +1214,7 @@
       </w:r>
       <w:r>
         <w:rPr>
-          <w:rFonts w:ascii="microsoft yahei" w:hAnsi="microsoft yahei"/>
+          <w:rFonts w:ascii="微软雅黑" w:hAnsi="微软雅黑"/>
           <w:color w:val="3F3F3F"/>
           <w:sz w:val="23"/>
           <w:szCs w:val="23"/>
@@ -1221,7 +1223,7 @@
       </w:r>
       <w:r>
         <w:rPr>
-          <w:rFonts w:ascii="microsoft yahei" w:hAnsi="microsoft yahei"/>
+          <w:rFonts w:ascii="微软雅黑" w:hAnsi="微软雅黑"/>
           <w:color w:val="3F3F3F"/>
           <w:sz w:val="23"/>
           <w:szCs w:val="23"/>
@@ -1239,15 +1241,15 @@
         <w:ind w:left="600"/>
         <w:jc w:val="left"/>
         <w:rPr>
-          <w:rFonts w:ascii="microsoft yahei" w:hAnsi="microsoft yahei"/>
-          <w:color w:val="3F3F3F"/>
-          <w:sz w:val="23"/>
-          <w:szCs w:val="23"/>
-        </w:rPr>
-      </w:pPr>
-      <w:r>
-        <w:rPr>
-          <w:rFonts w:ascii="microsoft yahei" w:hAnsi="microsoft yahei"/>
+          <w:rFonts w:ascii="微软雅黑" w:hAnsi="微软雅黑" w:hint="eastAsia"/>
+          <w:color w:val="3F3F3F"/>
+          <w:sz w:val="23"/>
+          <w:szCs w:val="23"/>
+        </w:rPr>
+      </w:pPr>
+      <w:r>
+        <w:rPr>
+          <w:rFonts w:ascii="微软雅黑" w:hAnsi="微软雅黑"/>
           <w:color w:val="3F3F3F"/>
           <w:sz w:val="23"/>
           <w:szCs w:val="23"/>
@@ -1256,7 +1258,7 @@
       </w:r>
       <w:r>
         <w:rPr>
-          <w:rFonts w:ascii="microsoft yahei" w:hAnsi="microsoft yahei"/>
+          <w:rFonts w:ascii="微软雅黑" w:hAnsi="微软雅黑"/>
           <w:color w:val="3F3F3F"/>
           <w:sz w:val="23"/>
           <w:szCs w:val="23"/>
@@ -1265,7 +1267,7 @@
       </w:r>
       <w:r>
         <w:rPr>
-          <w:rFonts w:ascii="microsoft yahei" w:hAnsi="microsoft yahei"/>
+          <w:rFonts w:ascii="微软雅黑" w:hAnsi="微软雅黑"/>
           <w:color w:val="3F3F3F"/>
           <w:sz w:val="23"/>
           <w:szCs w:val="23"/>
@@ -1276,7 +1278,7 @@
         <w:r>
           <w:rPr>
             <w:rStyle w:val="a3"/>
-            <w:rFonts w:ascii="microsoft yahei" w:hAnsi="microsoft yahei"/>
+            <w:rFonts w:ascii="微软雅黑" w:hAnsi="微软雅黑"/>
             <w:color w:val="CA0C16"/>
             <w:sz w:val="23"/>
             <w:szCs w:val="23"/>
@@ -1286,7 +1288,7 @@
       </w:hyperlink>
       <w:r>
         <w:rPr>
-          <w:rFonts w:ascii="microsoft yahei" w:hAnsi="microsoft yahei"/>
+          <w:rFonts w:ascii="微软雅黑" w:hAnsi="微软雅黑"/>
           <w:color w:val="3F3F3F"/>
           <w:sz w:val="23"/>
           <w:szCs w:val="23"/>
@@ -1295,7 +1297,7 @@
       </w:r>
       <w:r>
         <w:rPr>
-          <w:rFonts w:ascii="microsoft yahei" w:hAnsi="microsoft yahei"/>
+          <w:rFonts w:ascii="微软雅黑" w:hAnsi="微软雅黑"/>
           <w:color w:val="3F3F3F"/>
           <w:sz w:val="23"/>
           <w:szCs w:val="23"/>
@@ -1321,10 +1323,7 @@
         <w:t>版权声明：本文为博主原创文章，未经博主允许不得转载。</w:t>
       </w:r>
     </w:p>
-    <w:p>
-      <w:bookmarkStart w:id="2" w:name="_GoBack"/>
-      <w:bookmarkEnd w:id="2"/>
-    </w:p>
+    <w:p/>
     <w:sectPr>
       <w:pgSz w:w="16838" w:h="11906" w:orient="landscape"/>
       <w:pgMar w:top="1800" w:right="1440" w:bottom="1800" w:left="1440" w:header="851" w:footer="992" w:gutter="0"/>

</xml_diff>